<commit_message>
added basic backend changes
</commit_message>
<xml_diff>
--- a/React_django_notes.docx
+++ b/React_django_notes.docx
@@ -18,53 +18,20 @@
           <w:b/>
           <w:bCs/>
         </w:rPr>
-        <w:t>Course: React + Djan</w:t>
-      </w:r>
-      <w:r>
-        <w:rPr>
-          <w:rFonts w:ascii="Helvetica" w:hAnsi="Helvetica"/>
-          <w:b/>
-          <w:bCs/>
-        </w:rPr>
-        <w:t>g</w:t>
-      </w:r>
-      <w:r>
-        <w:rPr>
-          <w:rFonts w:ascii="Helvetica" w:hAnsi="Helvetica"/>
-          <w:b/>
-          <w:bCs/>
-        </w:rPr>
-        <w:t>o notes</w:t>
-      </w:r>
-    </w:p>
-    <w:p>
-      <w:pPr>
-        <w:spacing w:after="0"/>
-        <w:rPr>
-          <w:rFonts w:ascii="Helvetica" w:hAnsi="Helvetica"/>
-        </w:rPr>
-      </w:pPr>
-      <w:hyperlink r:id="rId7" w:history="1">
+        <w:t>Course: React + Django notes</w:t>
+      </w:r>
+    </w:p>
+    <w:p>
+      <w:pPr>
+        <w:spacing w:after="0"/>
+      </w:pPr>
+      <w:hyperlink r:id="rId7" w:anchor="overview" w:history="1">
         <w:r>
           <w:rPr>
             <w:rStyle w:val="Hyperlink"/>
             <w:rFonts w:ascii="Helvetica" w:hAnsi="Helvetica"/>
           </w:rPr>
-          <w:t>https://gale.udemy.com/course/django-with-react-an-ecommerce-website/learn</w:t>
-        </w:r>
-        <w:r>
-          <w:rPr>
-            <w:rStyle w:val="Hyperlink"/>
-            <w:rFonts w:ascii="Helvetica" w:hAnsi="Helvetica"/>
-          </w:rPr>
-          <w:t>/</w:t>
-        </w:r>
-        <w:r>
-          <w:rPr>
-            <w:rStyle w:val="Hyperlink"/>
-            <w:rFonts w:ascii="Helvetica" w:hAnsi="Helvetica"/>
-          </w:rPr>
-          <w:t>lecture/24508410#overview</w:t>
+          <w:t>https://gale.udemy.com/course/django-with-react-an-ecommerce-website/learn/lecture/24508410#overview</w:t>
         </w:r>
       </w:hyperlink>
     </w:p>
@@ -87,6 +54,138 @@
         <w:rPr>
           <w:rFonts w:ascii="Helvetica" w:hAnsi="Helvetica"/>
         </w:rPr>
+        <w:t>git checkout -b &lt;feature_branch_name&gt;</w:t>
+      </w:r>
+    </w:p>
+    <w:p>
+      <w:pPr>
+        <w:spacing w:after="0"/>
+        <w:rPr>
+          <w:rFonts w:ascii="Helvetica" w:hAnsi="Helvetica"/>
+        </w:rPr>
+      </w:pPr>
+      <w:r>
+        <w:rPr>
+          <w:rFonts w:ascii="Helvetica" w:hAnsi="Helvetica"/>
+        </w:rPr>
+        <w:t>git add .</w:t>
+      </w:r>
+    </w:p>
+    <w:p>
+      <w:pPr>
+        <w:spacing w:after="0"/>
+        <w:rPr>
+          <w:rFonts w:ascii="Helvetica" w:hAnsi="Helvetica"/>
+        </w:rPr>
+      </w:pPr>
+      <w:r>
+        <w:rPr>
+          <w:rFonts w:ascii="Helvetica" w:hAnsi="Helvetica"/>
+        </w:rPr>
+        <w:t>git commit -m "&lt;commit_message&gt;"</w:t>
+      </w:r>
+    </w:p>
+    <w:p>
+      <w:pPr>
+        <w:spacing w:after="0"/>
+        <w:rPr>
+          <w:rFonts w:ascii="Helvetica" w:hAnsi="Helvetica"/>
+        </w:rPr>
+      </w:pPr>
+      <w:r>
+        <w:rPr>
+          <w:rFonts w:ascii="Helvetica" w:hAnsi="Helvetica"/>
+        </w:rPr>
+        <w:t>git push -u origin &lt;feature_branch_name&gt;</w:t>
+      </w:r>
+    </w:p>
+    <w:p>
+      <w:pPr>
+        <w:spacing w:after="0"/>
+        <w:rPr>
+          <w:rFonts w:ascii="Helvetica" w:hAnsi="Helvetica"/>
+        </w:rPr>
+      </w:pPr>
+      <w:r>
+        <w:rPr>
+          <w:rFonts w:ascii="Helvetica" w:hAnsi="Helvetica"/>
+        </w:rPr>
+        <w:t xml:space="preserve">git checkout </w:t>
+      </w:r>
+      <w:r>
+        <w:rPr>
+          <w:rFonts w:ascii="Helvetica" w:hAnsi="Helvetica"/>
+        </w:rPr>
+        <w:t>main</w:t>
+      </w:r>
+    </w:p>
+    <w:p>
+      <w:pPr>
+        <w:spacing w:after="0"/>
+        <w:rPr>
+          <w:rFonts w:ascii="Helvetica" w:hAnsi="Helvetica"/>
+        </w:rPr>
+      </w:pPr>
+      <w:r>
+        <w:rPr>
+          <w:rFonts w:ascii="Helvetica" w:hAnsi="Helvetica"/>
+        </w:rPr>
+        <w:t>git merge &lt;feature_branch_name&gt;</w:t>
+      </w:r>
+    </w:p>
+    <w:p>
+      <w:pPr>
+        <w:spacing w:after="0"/>
+        <w:rPr>
+          <w:rFonts w:ascii="Helvetica" w:hAnsi="Helvetica"/>
+        </w:rPr>
+      </w:pPr>
+      <w:r>
+        <w:rPr>
+          <w:rFonts w:ascii="Helvetica" w:hAnsi="Helvetica"/>
+        </w:rPr>
+        <w:t xml:space="preserve">git push -u origin </w:t>
+      </w:r>
+      <w:r>
+        <w:rPr>
+          <w:rFonts w:ascii="Helvetica" w:hAnsi="Helvetica"/>
+        </w:rPr>
+        <w:t>main</w:t>
+      </w:r>
+    </w:p>
+    <w:p>
+      <w:pPr>
+        <w:spacing w:after="0"/>
+        <w:rPr>
+          <w:rFonts w:ascii="Helvetica" w:hAnsi="Helvetica"/>
+        </w:rPr>
+      </w:pPr>
+      <w:r>
+        <w:rPr>
+          <w:rFonts w:ascii="Helvetica" w:hAnsi="Helvetica"/>
+        </w:rPr>
+        <w:t>git push -u origin &lt;feature_branch_name&gt;</w:t>
+      </w:r>
+    </w:p>
+    <w:p>
+      <w:pPr>
+        <w:spacing w:after="0"/>
+        <w:rPr>
+          <w:rFonts w:ascii="Helvetica" w:hAnsi="Helvetica"/>
+        </w:rPr>
+      </w:pPr>
+    </w:p>
+    <w:p>
+      <w:pPr>
+        <w:spacing w:after="0"/>
+        <w:rPr>
+          <w:rFonts w:ascii="Helvetica" w:hAnsi="Helvetica"/>
+        </w:rPr>
+      </w:pPr>
+      <w:r>
+        <w:rPr>
+          <w:rFonts w:ascii="Helvetica" w:hAnsi="Helvetica"/>
+        </w:rPr>
         <w:t>React redux frontend</w:t>
       </w:r>
     </w:p>
@@ -121,16 +220,8 @@
         <w:rPr>
           <w:rFonts w:ascii="Helvetica" w:hAnsi="Helvetica"/>
         </w:rPr>
-        <w:t xml:space="preserve"> </w:t>
-      </w:r>
-      <w:proofErr w:type="spellStart"/>
-      <w:r>
-        <w:rPr>
-          <w:rFonts w:ascii="Helvetica" w:hAnsi="Helvetica"/>
-        </w:rPr>
-        <w:t>postgresql</w:t>
-      </w:r>
-      <w:proofErr w:type="spellEnd"/>
+        <w:t xml:space="preserve"> postgresql</w:t>
+      </w:r>
       <w:r>
         <w:rPr>
           <w:rFonts w:ascii="Helvetica" w:hAnsi="Helvetica"/>
@@ -159,19 +250,11 @@
           <w:rFonts w:ascii="Helvetica" w:hAnsi="Helvetica"/>
         </w:rPr>
       </w:pPr>
-      <w:proofErr w:type="spellStart"/>
-      <w:r>
-        <w:rPr>
-          <w:rFonts w:ascii="Helvetica" w:hAnsi="Helvetica"/>
-        </w:rPr>
-        <w:t>Paypal</w:t>
-      </w:r>
-      <w:proofErr w:type="spellEnd"/>
-      <w:r>
-        <w:rPr>
-          <w:rFonts w:ascii="Helvetica" w:hAnsi="Helvetica"/>
-        </w:rPr>
-        <w:t xml:space="preserve"> integration for payments</w:t>
+      <w:r>
+        <w:rPr>
+          <w:rFonts w:ascii="Helvetica" w:hAnsi="Helvetica"/>
+        </w:rPr>
+        <w:t>Paypal integration for payments</w:t>
       </w:r>
     </w:p>
     <w:p>
@@ -219,21 +302,7 @@
         <w:rPr>
           <w:rFonts w:ascii="Helvetica" w:hAnsi="Helvetica"/>
         </w:rPr>
-        <w:t xml:space="preserve">, </w:t>
-      </w:r>
-      <w:proofErr w:type="spellStart"/>
-      <w:r>
-        <w:rPr>
-          <w:rFonts w:ascii="Helvetica" w:hAnsi="Helvetica"/>
-        </w:rPr>
-        <w:t>vscode</w:t>
-      </w:r>
-      <w:proofErr w:type="spellEnd"/>
-      <w:r>
-        <w:rPr>
-          <w:rFonts w:ascii="Helvetica" w:hAnsi="Helvetica"/>
-        </w:rPr>
-        <w:t>, python</w:t>
+        <w:t>, vscode, python</w:t>
       </w:r>
     </w:p>
     <w:p>
@@ -283,16 +352,8 @@
         <w:rPr>
           <w:rFonts w:ascii="Helvetica" w:hAnsi="Helvetica"/>
         </w:rPr>
-        <w:t xml:space="preserve">Prettier – </w:t>
-      </w:r>
-      <w:proofErr w:type="spellStart"/>
-      <w:r>
-        <w:rPr>
-          <w:rFonts w:ascii="Helvetica" w:hAnsi="Helvetica"/>
-        </w:rPr>
-        <w:t>identations</w:t>
-      </w:r>
-      <w:proofErr w:type="spellEnd"/>
+        <w:t>Prettier – identations</w:t>
+      </w:r>
     </w:p>
     <w:p>
       <w:pPr>
@@ -371,109 +432,48 @@
         <w:rPr>
           <w:rFonts w:ascii="Helvetica" w:hAnsi="Helvetica"/>
         </w:rPr>
-        <w:t xml:space="preserve">React Bootstrap and </w:t>
-      </w:r>
-      <w:proofErr w:type="spellStart"/>
-      <w:proofErr w:type="gramStart"/>
-      <w:r>
-        <w:rPr>
-          <w:rFonts w:ascii="Helvetica" w:hAnsi="Helvetica"/>
-        </w:rPr>
-        <w:t>bootswatch</w:t>
-      </w:r>
-      <w:proofErr w:type="spellEnd"/>
-      <w:r>
-        <w:rPr>
-          <w:rFonts w:ascii="Helvetica" w:hAnsi="Helvetica"/>
-        </w:rPr>
-        <w:t>(</w:t>
-      </w:r>
-      <w:proofErr w:type="gramEnd"/>
-      <w:r>
-        <w:rPr>
-          <w:rFonts w:ascii="Helvetica" w:hAnsi="Helvetica"/>
-        </w:rPr>
-        <w:t>bootstrap themes)</w:t>
-      </w:r>
-    </w:p>
-    <w:p>
-      <w:pPr>
-        <w:spacing w:after="0"/>
-        <w:rPr>
-          <w:rFonts w:ascii="Helvetica" w:hAnsi="Helvetica"/>
-        </w:rPr>
-      </w:pPr>
-    </w:p>
-    <w:p>
-      <w:pPr>
-        <w:spacing w:after="0"/>
-        <w:rPr>
-          <w:rFonts w:ascii="Helvetica" w:hAnsi="Helvetica"/>
-        </w:rPr>
-      </w:pPr>
-      <w:proofErr w:type="spellStart"/>
-      <w:r>
-        <w:rPr>
-          <w:rFonts w:ascii="Helvetica" w:hAnsi="Helvetica"/>
-        </w:rPr>
-        <w:t>Cdnjs</w:t>
-      </w:r>
-      <w:proofErr w:type="spellEnd"/>
-      <w:r>
-        <w:rPr>
-          <w:rFonts w:ascii="Helvetica" w:hAnsi="Helvetica"/>
-        </w:rPr>
-        <w:t xml:space="preserve"> </w:t>
-      </w:r>
-      <w:r>
-        <w:rPr>
-          <w:rFonts w:ascii="Helvetica" w:hAnsi="Helvetica"/>
-        </w:rPr>
-        <w:t>–</w:t>
-      </w:r>
-      <w:r>
-        <w:rPr>
-          <w:rFonts w:ascii="Helvetica" w:hAnsi="Helvetica"/>
-        </w:rPr>
-        <w:t xml:space="preserve"> fonts</w:t>
-      </w:r>
-      <w:r>
-        <w:rPr>
-          <w:rFonts w:ascii="Helvetica" w:hAnsi="Helvetica"/>
-        </w:rPr>
-        <w:t xml:space="preserve"> – index.html add link</w:t>
-      </w:r>
-      <w:r>
-        <w:rPr>
-          <w:rFonts w:ascii="Helvetica" w:hAnsi="Helvetica"/>
-        </w:rPr>
-        <w:t xml:space="preserve">- this </w:t>
-      </w:r>
-      <w:proofErr w:type="gramStart"/>
-      <w:r>
-        <w:rPr>
-          <w:rFonts w:ascii="Helvetica" w:hAnsi="Helvetica"/>
-        </w:rPr>
-        <w:t>add</w:t>
-      </w:r>
-      <w:proofErr w:type="gramEnd"/>
-      <w:r>
-        <w:rPr>
-          <w:rFonts w:ascii="Helvetica" w:hAnsi="Helvetica"/>
-        </w:rPr>
-        <w:t xml:space="preserve"> icons in front of text</w:t>
-      </w:r>
-    </w:p>
-    <w:p>
-      <w:pPr>
-        <w:spacing w:after="0"/>
-        <w:rPr>
-          <w:rFonts w:ascii="Helvetica" w:hAnsi="Helvetica"/>
-        </w:rPr>
-      </w:pPr>
-      <w:r>
-        <w:rPr>
-          <w:rFonts w:ascii="Helvetica" w:hAnsi="Helvetica"/>
+        <w:t>React Bootstrap and bootswatch(bootstrap themes)</w:t>
+      </w:r>
+    </w:p>
+    <w:p>
+      <w:pPr>
+        <w:spacing w:after="0"/>
+        <w:rPr>
+          <w:rFonts w:ascii="Helvetica" w:hAnsi="Helvetica"/>
+        </w:rPr>
+      </w:pPr>
+    </w:p>
+    <w:p>
+      <w:pPr>
+        <w:spacing w:after="0"/>
+        <w:rPr>
+          <w:rFonts w:ascii="Helvetica" w:hAnsi="Helvetica"/>
+        </w:rPr>
+      </w:pPr>
+      <w:r>
+        <w:rPr>
+          <w:rFonts w:ascii="Helvetica" w:hAnsi="Helvetica"/>
+        </w:rPr>
+        <w:t>Cdnjs – fonts – index.html add link</w:t>
+      </w:r>
+      <w:r>
+        <w:rPr>
+          <w:rFonts w:ascii="Helvetica" w:hAnsi="Helvetica"/>
+        </w:rPr>
+        <w:t>- this add icons in front of text</w:t>
+      </w:r>
+    </w:p>
+    <w:p>
+      <w:pPr>
+        <w:spacing w:after="0"/>
+        <w:rPr>
+          <w:rFonts w:ascii="Helvetica" w:hAnsi="Helvetica"/>
+        </w:rPr>
+      </w:pPr>
+      <w:r>
+        <w:rPr>
+          <w:rFonts w:ascii="Helvetica" w:hAnsi="Helvetica"/>
+          <w:noProof/>
         </w:rPr>
         <w:drawing>
           <wp:inline distT="0" distB="0" distL="0" distR="0" wp14:anchorId="6AF081C1" wp14:editId="76FAFF58">
@@ -523,21 +523,7 @@
         <w:rPr>
           <w:rFonts w:ascii="Helvetica" w:hAnsi="Helvetica"/>
         </w:rPr>
-        <w:t xml:space="preserve"> </w:t>
-      </w:r>
-      <w:proofErr w:type="spellStart"/>
-      <w:r>
-        <w:rPr>
-          <w:rFonts w:ascii="Helvetica" w:hAnsi="Helvetica"/>
-        </w:rPr>
-        <w:t>Imd</w:t>
-      </w:r>
-      <w:proofErr w:type="spellEnd"/>
-      <w:r>
-        <w:rPr>
-          <w:rFonts w:ascii="Helvetica" w:hAnsi="Helvetica"/>
-        </w:rPr>
-        <w:t xml:space="preserve"> shortcut – import destructing</w:t>
+        <w:t xml:space="preserve"> Imd shortcut – import destructing</w:t>
       </w:r>
     </w:p>
     <w:p>
@@ -573,9 +559,19 @@
           <w:szCs w:val="18"/>
           <w14:ligatures w14:val="none"/>
         </w:rPr>
-        <w:t xml:space="preserve"> </w:t>
-      </w:r>
-      <w:proofErr w:type="gramStart"/>
+        <w:t xml:space="preserve"> { second } </w:t>
+      </w:r>
+      <w:r>
+        <w:rPr>
+          <w:rFonts w:ascii="Menlo" w:eastAsia="Times New Roman" w:hAnsi="Menlo" w:cs="Menlo"/>
+          <w:color w:val="569CD6"/>
+          <w:kern w:val="0"/>
+          <w:sz w:val="18"/>
+          <w:szCs w:val="18"/>
+          <w14:ligatures w14:val="none"/>
+        </w:rPr>
+        <w:t>from</w:t>
+      </w:r>
       <w:r>
         <w:rPr>
           <w:rFonts w:ascii="Menlo" w:eastAsia="Times New Roman" w:hAnsi="Menlo" w:cs="Menlo"/>
@@ -585,40 +581,6 @@
           <w:szCs w:val="18"/>
           <w14:ligatures w14:val="none"/>
         </w:rPr>
-        <w:t>{ second</w:t>
-      </w:r>
-      <w:proofErr w:type="gramEnd"/>
-      <w:r>
-        <w:rPr>
-          <w:rFonts w:ascii="Menlo" w:eastAsia="Times New Roman" w:hAnsi="Menlo" w:cs="Menlo"/>
-          <w:color w:val="D4D4D4"/>
-          <w:kern w:val="0"/>
-          <w:sz w:val="18"/>
-          <w:szCs w:val="18"/>
-          <w14:ligatures w14:val="none"/>
-        </w:rPr>
-        <w:t xml:space="preserve"> } </w:t>
-      </w:r>
-      <w:r>
-        <w:rPr>
-          <w:rFonts w:ascii="Menlo" w:eastAsia="Times New Roman" w:hAnsi="Menlo" w:cs="Menlo"/>
-          <w:color w:val="569CD6"/>
-          <w:kern w:val="0"/>
-          <w:sz w:val="18"/>
-          <w:szCs w:val="18"/>
-          <w14:ligatures w14:val="none"/>
-        </w:rPr>
-        <w:t>from</w:t>
-      </w:r>
-      <w:r>
-        <w:rPr>
-          <w:rFonts w:ascii="Menlo" w:eastAsia="Times New Roman" w:hAnsi="Menlo" w:cs="Menlo"/>
-          <w:color w:val="D4D4D4"/>
-          <w:kern w:val="0"/>
-          <w:sz w:val="18"/>
-          <w:szCs w:val="18"/>
-          <w14:ligatures w14:val="none"/>
-        </w:rPr>
         <w:t xml:space="preserve"> </w:t>
       </w:r>
       <w:r>
@@ -714,51 +676,29 @@
         <w:rPr>
           <w:rFonts w:ascii="Helvetica" w:hAnsi="Helvetica"/>
         </w:rPr>
-        <w:t xml:space="preserve"> Row, Col from </w:t>
-      </w:r>
-      <w:proofErr w:type="spellStart"/>
-      <w:r>
-        <w:rPr>
-          <w:rFonts w:ascii="Helvetica" w:hAnsi="Helvetica"/>
-        </w:rPr>
-        <w:t>reactbootstrap</w:t>
-      </w:r>
-      <w:proofErr w:type="spellEnd"/>
-      <w:r>
-        <w:rPr>
-          <w:rFonts w:ascii="Helvetica" w:hAnsi="Helvetica"/>
-        </w:rPr>
-        <w:t xml:space="preserve"> in Footer.js</w:t>
-      </w:r>
-    </w:p>
-    <w:p>
-      <w:pPr>
-        <w:spacing w:after="0"/>
-        <w:rPr>
-          <w:rFonts w:ascii="Helvetica" w:hAnsi="Helvetica"/>
-        </w:rPr>
-      </w:pPr>
-    </w:p>
-    <w:p>
-      <w:pPr>
-        <w:spacing w:after="0"/>
-        <w:rPr>
-          <w:rFonts w:ascii="Helvetica" w:hAnsi="Helvetica"/>
-        </w:rPr>
-      </w:pPr>
-      <w:proofErr w:type="spellStart"/>
-      <w:r>
-        <w:rPr>
-          <w:rFonts w:ascii="Helvetica" w:hAnsi="Helvetica"/>
-        </w:rPr>
-        <w:t>filestructure</w:t>
-      </w:r>
-      <w:proofErr w:type="spellEnd"/>
-      <w:r>
-        <w:rPr>
-          <w:rFonts w:ascii="Helvetica" w:hAnsi="Helvetica"/>
-        </w:rPr>
-        <w:t xml:space="preserve"> so far</w:t>
+        <w:t xml:space="preserve"> Row, Col from reactbootstrap in Footer.js</w:t>
+      </w:r>
+    </w:p>
+    <w:p>
+      <w:pPr>
+        <w:spacing w:after="0"/>
+        <w:rPr>
+          <w:rFonts w:ascii="Helvetica" w:hAnsi="Helvetica"/>
+        </w:rPr>
+      </w:pPr>
+    </w:p>
+    <w:p>
+      <w:pPr>
+        <w:spacing w:after="0"/>
+        <w:rPr>
+          <w:rFonts w:ascii="Helvetica" w:hAnsi="Helvetica"/>
+        </w:rPr>
+      </w:pPr>
+      <w:r>
+        <w:rPr>
+          <w:rFonts w:ascii="Helvetica" w:hAnsi="Helvetica"/>
+        </w:rPr>
+        <w:t>filestructure so far</w:t>
       </w:r>
     </w:p>
     <w:p>
@@ -802,21 +742,7 @@
         <w:rPr>
           <w:rFonts w:ascii="Helvetica" w:hAnsi="Helvetica"/>
         </w:rPr>
-        <w:t xml:space="preserve">7. </w:t>
-      </w:r>
-      <w:proofErr w:type="spellStart"/>
-      <w:r>
-        <w:rPr>
-          <w:rFonts w:ascii="Helvetica" w:hAnsi="Helvetica"/>
-        </w:rPr>
-        <w:t>HomeScreen</w:t>
-      </w:r>
-      <w:proofErr w:type="spellEnd"/>
-      <w:r>
-        <w:rPr>
-          <w:rFonts w:ascii="Helvetica" w:hAnsi="Helvetica"/>
-        </w:rPr>
-        <w:t xml:space="preserve"> Product Listing</w:t>
+        <w:t>7. HomeScreen Product Listing</w:t>
       </w:r>
     </w:p>
     <w:p>
@@ -868,40 +794,13 @@
           <w:rFonts w:ascii="Helvetica" w:hAnsi="Helvetica"/>
         </w:rPr>
         <w:br/>
-      </w:r>
-      <w:proofErr w:type="gramStart"/>
-      <w:r>
-        <w:rPr>
-          <w:rFonts w:ascii="Helvetica" w:hAnsi="Helvetica"/>
-        </w:rPr>
         <w:t>map</w:t>
       </w:r>
       <w:r>
         <w:rPr>
           <w:rFonts w:ascii="Helvetica" w:hAnsi="Helvetica"/>
         </w:rPr>
-        <w:t>(</w:t>
-      </w:r>
-      <w:proofErr w:type="gramEnd"/>
-      <w:r>
-        <w:rPr>
-          <w:rFonts w:ascii="Helvetica" w:hAnsi="Helvetica"/>
-        </w:rPr>
-        <w:t xml:space="preserve">) of </w:t>
-      </w:r>
-      <w:proofErr w:type="spellStart"/>
-      <w:r>
-        <w:rPr>
-          <w:rFonts w:ascii="Helvetica" w:hAnsi="Helvetica"/>
-        </w:rPr>
-        <w:t>js</w:t>
-      </w:r>
-      <w:proofErr w:type="spellEnd"/>
-      <w:r>
-        <w:rPr>
-          <w:rFonts w:ascii="Helvetica" w:hAnsi="Helvetica"/>
-        </w:rPr>
-        <w:t xml:space="preserve"> to map products</w:t>
+        <w:t>() of js to map products</w:t>
       </w:r>
     </w:p>
     <w:p>
@@ -941,80 +840,367 @@
           <w:rFonts w:ascii="Helvetica" w:hAnsi="Helvetica"/>
         </w:rPr>
       </w:pPr>
-      <w:proofErr w:type="spellStart"/>
-      <w:r>
-        <w:rPr>
-          <w:rFonts w:ascii="Helvetica" w:hAnsi="Helvetica"/>
-        </w:rPr>
-        <w:t>Whats</w:t>
-      </w:r>
-      <w:proofErr w:type="spellEnd"/>
-      <w:r>
-        <w:rPr>
-          <w:rFonts w:ascii="Helvetica" w:hAnsi="Helvetica"/>
-        </w:rPr>
-        <w:t xml:space="preserve"> rem in </w:t>
-      </w:r>
-      <w:proofErr w:type="spellStart"/>
-      <w:proofErr w:type="gramStart"/>
-      <w:r>
-        <w:rPr>
-          <w:rFonts w:ascii="Helvetica" w:hAnsi="Helvetica"/>
-        </w:rPr>
-        <w:t>css</w:t>
-      </w:r>
-      <w:proofErr w:type="spellEnd"/>
-      <w:r>
-        <w:rPr>
-          <w:rFonts w:ascii="Helvetica" w:hAnsi="Helvetica"/>
-        </w:rPr>
-        <w:t xml:space="preserve"> ?</w:t>
-      </w:r>
-      <w:proofErr w:type="gramEnd"/>
-    </w:p>
-    <w:p>
-      <w:pPr>
-        <w:spacing w:after="0"/>
-        <w:rPr>
-          <w:rFonts w:ascii="Helvetica" w:hAnsi="Helvetica"/>
-        </w:rPr>
-      </w:pPr>
-    </w:p>
-    <w:p>
-      <w:pPr>
-        <w:spacing w:after="0"/>
-        <w:rPr>
-          <w:rFonts w:ascii="Helvetica" w:hAnsi="Helvetica"/>
-        </w:rPr>
-      </w:pPr>
-      <w:proofErr w:type="spellStart"/>
-      <w:r>
-        <w:rPr>
-          <w:rFonts w:ascii="Helvetica" w:hAnsi="Helvetica"/>
-        </w:rPr>
-        <w:t>npm</w:t>
-      </w:r>
-      <w:proofErr w:type="spellEnd"/>
-      <w:r>
-        <w:rPr>
-          <w:rFonts w:ascii="Helvetica" w:hAnsi="Helvetica"/>
-        </w:rPr>
-        <w:t xml:space="preserve"> install react-router-</w:t>
-      </w:r>
-      <w:proofErr w:type="spellStart"/>
-      <w:r>
-        <w:rPr>
-          <w:rFonts w:ascii="Helvetica" w:hAnsi="Helvetica"/>
-        </w:rPr>
-        <w:t>dom</w:t>
-      </w:r>
-      <w:proofErr w:type="spellEnd"/>
-      <w:r>
-        <w:rPr>
-          <w:rFonts w:ascii="Helvetica" w:hAnsi="Helvetica"/>
-        </w:rPr>
-        <w:t xml:space="preserve"> react-router-bootstrap</w:t>
-      </w:r>
+      <w:r>
+        <w:rPr>
+          <w:rFonts w:ascii="Helvetica" w:hAnsi="Helvetica"/>
+        </w:rPr>
+        <w:t>Whats rem in css ?</w:t>
+      </w:r>
+    </w:p>
+    <w:p>
+      <w:pPr>
+        <w:spacing w:after="0"/>
+        <w:rPr>
+          <w:rFonts w:ascii="Helvetica" w:hAnsi="Helvetica"/>
+        </w:rPr>
+      </w:pPr>
+    </w:p>
+    <w:p>
+      <w:pPr>
+        <w:spacing w:after="0"/>
+        <w:rPr>
+          <w:rFonts w:ascii="Helvetica" w:hAnsi="Helvetica"/>
+        </w:rPr>
+      </w:pPr>
+      <w:r>
+        <w:rPr>
+          <w:rFonts w:ascii="Helvetica" w:hAnsi="Helvetica"/>
+        </w:rPr>
+        <w:t>npm install react-router-dom react-router-bootstrap</w:t>
+      </w:r>
+    </w:p>
+    <w:p>
+      <w:pPr>
+        <w:spacing w:after="0"/>
+        <w:rPr>
+          <w:rFonts w:ascii="Helvetica" w:hAnsi="Helvetica"/>
+        </w:rPr>
+      </w:pPr>
+    </w:p>
+    <w:p>
+      <w:pPr>
+        <w:spacing w:after="0"/>
+        <w:rPr>
+          <w:rFonts w:ascii="Helvetica" w:hAnsi="Helvetica"/>
+        </w:rPr>
+      </w:pPr>
+      <w:r>
+        <w:rPr>
+          <w:rFonts w:ascii="Helvetica" w:hAnsi="Helvetica"/>
+        </w:rPr>
+        <w:t>10. product screen details</w:t>
+      </w:r>
+    </w:p>
+    <w:p>
+      <w:pPr>
+        <w:spacing w:after="0"/>
+        <w:rPr>
+          <w:rFonts w:ascii="Helvetica" w:hAnsi="Helvetica"/>
+        </w:rPr>
+      </w:pPr>
+      <w:r>
+        <w:rPr>
+          <w:rFonts w:ascii="Helvetica" w:hAnsi="Helvetica"/>
+        </w:rPr>
+        <w:t xml:space="preserve">App.js we catch the in url </w:t>
+      </w:r>
+      <w:r>
+        <w:rPr>
+          <w:rFonts w:ascii="Helvetica" w:hAnsi="Helvetica"/>
+        </w:rPr>
+        <w:t>product/</w:t>
+      </w:r>
+      <w:r>
+        <w:rPr>
+          <w:rFonts w:ascii="Helvetica" w:hAnsi="Helvetica"/>
+        </w:rPr>
+        <w:t>:</w:t>
+      </w:r>
+      <w:r>
+        <w:rPr>
+          <w:rFonts w:ascii="Helvetica" w:hAnsi="Helvetica"/>
+          <w:b/>
+          <w:bCs/>
+        </w:rPr>
+        <w:t>id</w:t>
+      </w:r>
+      <w:r>
+        <w:rPr>
+          <w:rFonts w:ascii="Helvetica" w:hAnsi="Helvetica"/>
+          <w:b/>
+          <w:bCs/>
+        </w:rPr>
+        <w:t xml:space="preserve"> = </w:t>
+      </w:r>
+    </w:p>
+    <w:p>
+      <w:pPr>
+        <w:spacing w:after="0"/>
+        <w:rPr>
+          <w:rFonts w:ascii="Helvetica" w:hAnsi="Helvetica"/>
+          <w:b/>
+          <w:bCs/>
+        </w:rPr>
+      </w:pPr>
+      <w:r>
+        <w:rPr>
+          <w:rFonts w:ascii="Helvetica" w:hAnsi="Helvetica"/>
+        </w:rPr>
+        <w:t>In product screen we get it in match.params.</w:t>
+      </w:r>
+      <w:r>
+        <w:rPr>
+          <w:rFonts w:ascii="Helvetica" w:hAnsi="Helvetica"/>
+          <w:b/>
+          <w:bCs/>
+        </w:rPr>
+        <w:t>id</w:t>
+      </w:r>
+    </w:p>
+    <w:p>
+      <w:pPr>
+        <w:spacing w:after="0"/>
+        <w:rPr>
+          <w:rFonts w:ascii="Helvetica" w:hAnsi="Helvetica"/>
+          <w:b/>
+          <w:bCs/>
+        </w:rPr>
+      </w:pPr>
+    </w:p>
+    <w:p>
+      <w:pPr>
+        <w:spacing w:after="0"/>
+        <w:rPr>
+          <w:rFonts w:ascii="Helvetica" w:hAnsi="Helvetica"/>
+          <w:b/>
+          <w:bCs/>
+        </w:rPr>
+      </w:pPr>
+    </w:p>
+    <w:p>
+      <w:pPr>
+        <w:spacing w:after="0"/>
+        <w:rPr>
+          <w:rFonts w:ascii="Helvetica" w:hAnsi="Helvetica"/>
+          <w:b/>
+          <w:bCs/>
+        </w:rPr>
+      </w:pPr>
+      <w:r>
+        <w:rPr>
+          <w:rFonts w:ascii="Helvetica" w:hAnsi="Helvetica"/>
+          <w:b/>
+          <w:bCs/>
+        </w:rPr>
+        <w:t>Backend</w:t>
+      </w:r>
+    </w:p>
+    <w:p>
+      <w:pPr>
+        <w:spacing w:after="0"/>
+        <w:rPr>
+          <w:rFonts w:ascii="Helvetica" w:hAnsi="Helvetica"/>
+        </w:rPr>
+      </w:pPr>
+      <w:r>
+        <w:rPr>
+          <w:rFonts w:ascii="Helvetica" w:hAnsi="Helvetica"/>
+        </w:rPr>
+        <w:t xml:space="preserve">12. </w:t>
+      </w:r>
+      <w:r>
+        <w:rPr>
+          <w:rFonts w:ascii="Helvetica" w:hAnsi="Helvetica"/>
+        </w:rPr>
+        <w:t>very imp video tells the basic working code needed for django</w:t>
+      </w:r>
+    </w:p>
+    <w:p>
+      <w:pPr>
+        <w:spacing w:after="0"/>
+        <w:rPr>
+          <w:rFonts w:ascii="Helvetica" w:hAnsi="Helvetica"/>
+          <w:b/>
+          <w:bCs/>
+        </w:rPr>
+      </w:pPr>
+    </w:p>
+    <w:p>
+      <w:pPr>
+        <w:spacing w:after="0"/>
+        <w:rPr>
+          <w:rFonts w:ascii="Helvetica" w:hAnsi="Helvetica"/>
+          <w:b/>
+          <w:bCs/>
+        </w:rPr>
+      </w:pPr>
+    </w:p>
+    <w:p>
+      <w:pPr>
+        <w:spacing w:after="0"/>
+        <w:rPr>
+          <w:rFonts w:ascii="Helvetica" w:hAnsi="Helvetica"/>
+        </w:rPr>
+      </w:pPr>
+      <w:r>
+        <w:rPr>
+          <w:rFonts w:ascii="Helvetica" w:hAnsi="Helvetica"/>
+        </w:rPr>
+        <w:t>pip install virtualenv</w:t>
+      </w:r>
+    </w:p>
+    <w:p>
+      <w:pPr>
+        <w:spacing w:after="0"/>
+        <w:rPr>
+          <w:rFonts w:ascii="Helvetica" w:hAnsi="Helvetica"/>
+        </w:rPr>
+      </w:pPr>
+      <w:r>
+        <w:rPr>
+          <w:rFonts w:ascii="Helvetica" w:hAnsi="Helvetica"/>
+        </w:rPr>
+        <w:t>in react….eccomerce/</w:t>
+      </w:r>
+    </w:p>
+    <w:p>
+      <w:pPr>
+        <w:spacing w:after="0"/>
+        <w:ind w:left="720"/>
+        <w:rPr>
+          <w:rFonts w:ascii="Helvetica" w:hAnsi="Helvetica"/>
+        </w:rPr>
+      </w:pPr>
+      <w:r>
+        <w:rPr>
+          <w:rFonts w:ascii="Helvetica" w:hAnsi="Helvetica"/>
+        </w:rPr>
+        <w:t>virtualenv myenv</w:t>
+      </w:r>
+    </w:p>
+    <w:p>
+      <w:pPr>
+        <w:spacing w:after="0"/>
+        <w:ind w:left="720"/>
+        <w:rPr>
+          <w:rFonts w:ascii="Helvetica" w:hAnsi="Helvetica"/>
+        </w:rPr>
+      </w:pPr>
+      <w:r>
+        <w:rPr>
+          <w:rFonts w:ascii="Helvetica" w:hAnsi="Helvetica"/>
+        </w:rPr>
+        <w:t>source myenv/bin/activate</w:t>
+      </w:r>
+    </w:p>
+    <w:p>
+      <w:pPr>
+        <w:spacing w:after="0"/>
+        <w:ind w:left="720"/>
+        <w:rPr>
+          <w:rFonts w:ascii="Helvetica" w:hAnsi="Helvetica"/>
+        </w:rPr>
+      </w:pPr>
+      <w:r>
+        <w:rPr>
+          <w:rFonts w:ascii="Helvetica" w:hAnsi="Helvetica"/>
+        </w:rPr>
+        <w:t>pip install django</w:t>
+      </w:r>
+    </w:p>
+    <w:p>
+      <w:pPr>
+        <w:spacing w:after="0"/>
+        <w:ind w:left="720"/>
+        <w:rPr>
+          <w:rFonts w:ascii="Helvetica" w:hAnsi="Helvetica"/>
+        </w:rPr>
+      </w:pPr>
+      <w:r>
+        <w:rPr>
+          <w:rFonts w:ascii="Helvetica" w:hAnsi="Helvetica"/>
+        </w:rPr>
+        <w:t>django-admin startproject backend</w:t>
+      </w:r>
+    </w:p>
+    <w:p>
+      <w:pPr>
+        <w:spacing w:after="0"/>
+        <w:ind w:left="720"/>
+        <w:rPr>
+          <w:rFonts w:ascii="Helvetica" w:hAnsi="Helvetica"/>
+        </w:rPr>
+      </w:pPr>
+      <w:r>
+        <w:rPr>
+          <w:rFonts w:ascii="Helvetica" w:hAnsi="Helvetica"/>
+        </w:rPr>
+        <w:t>python manage.py startapp base</w:t>
+      </w:r>
+    </w:p>
+    <w:p>
+      <w:pPr>
+        <w:spacing w:after="0"/>
+        <w:rPr>
+          <w:rFonts w:ascii="Helvetica" w:hAnsi="Helvetica"/>
+        </w:rPr>
+      </w:pPr>
+      <w:r>
+        <w:rPr>
+          <w:rFonts w:ascii="Helvetica" w:hAnsi="Helvetica"/>
+        </w:rPr>
+        <w:lastRenderedPageBreak/>
+        <w:t>*startup basic concept is in Django we use multiple apps for user, products and etc</w:t>
+      </w:r>
+      <w:r>
+        <w:rPr>
+          <w:rFonts w:ascii="Helvetica" w:hAnsi="Helvetica"/>
+        </w:rPr>
+        <w:br/>
+        <w:t xml:space="preserve">but for covinace and our sake we only need </w:t>
+      </w:r>
+      <w:r>
+        <w:rPr>
+          <w:rFonts w:ascii="Helvetica" w:hAnsi="Helvetica"/>
+          <w:b/>
+          <w:bCs/>
+        </w:rPr>
+        <w:t>base</w:t>
+      </w:r>
+      <w:r>
+        <w:rPr>
+          <w:rFonts w:ascii="Helvetica" w:hAnsi="Helvetica"/>
+        </w:rPr>
+        <w:t>.</w:t>
+      </w:r>
+      <w:r>
+        <w:rPr>
+          <w:rFonts w:ascii="Helvetica" w:hAnsi="Helvetica"/>
+        </w:rPr>
+        <w:br/>
+      </w:r>
+    </w:p>
+    <w:p>
+      <w:pPr>
+        <w:spacing w:after="0"/>
+        <w:rPr>
+          <w:rFonts w:ascii="Helvetica" w:hAnsi="Helvetica"/>
+        </w:rPr>
+      </w:pPr>
+      <w:r>
+        <w:rPr>
+          <w:rFonts w:ascii="Helvetica" w:hAnsi="Helvetica"/>
+        </w:rPr>
+        <w:t>course uses function based views whereas professionally class base views are used</w:t>
+      </w:r>
+    </w:p>
+    <w:p>
+      <w:pPr>
+        <w:spacing w:after="0"/>
+        <w:rPr>
+          <w:rFonts w:ascii="Helvetica" w:hAnsi="Helvetica"/>
+        </w:rPr>
+      </w:pPr>
     </w:p>
     <w:sectPr>
       <w:pgSz w:w="12240" w:h="15840"/>
@@ -1679,6 +1865,7 @@
   <w:style w:type="character" w:default="1" w:styleId="DefaultParagraphFont">
     <w:name w:val="Default Paragraph Font"/>
     <w:uiPriority w:val="1"/>
+    <w:semiHidden/>
     <w:unhideWhenUsed/>
   </w:style>
   <w:style w:type="table" w:default="1" w:styleId="TableNormal">

</xml_diff>